<commit_message>
[추가] Member에 관한 CRUD
</commit_message>
<xml_diff>
--- a/online-document/ShareMusic-API문서.docx
+++ b/online-document/ShareMusic-API문서.docx
@@ -536,15 +536,16 @@
           </w:tcPr>
           <w:p>
             <w:pPr>
-              <w:rPr>
-                <w:lang w:eastAsia="ko-KR"/>
-              </w:rPr>
-            </w:pPr>
-            <w:r>
-              <w:rPr>
-                <w:lang w:eastAsia="ko-KR"/>
-              </w:rPr>
-              <w:t>PUT, PATCH</w:t>
+              <w:ind w:firstLineChars="50" w:firstLine="100"/>
+              <w:rPr>
+                <w:lang w:eastAsia="ko-KR"/>
+              </w:rPr>
+            </w:pPr>
+            <w:r>
+              <w:rPr>
+                <w:lang w:eastAsia="ko-KR"/>
+              </w:rPr>
+              <w:t>PUT</w:t>
             </w:r>
           </w:p>
         </w:tc>
@@ -557,7 +558,6 @@
             <w:pPr>
               <w:jc w:val="center"/>
               <w:rPr>
-                <w:rFonts w:hint="eastAsia"/>
                 <w:lang w:eastAsia="ko-KR"/>
               </w:rPr>
             </w:pPr>
@@ -639,7 +639,6 @@
             <w:pPr>
               <w:jc w:val="center"/>
               <w:rPr>
-                <w:rFonts w:hint="eastAsia"/>
                 <w:lang w:eastAsia="ko-KR"/>
               </w:rPr>
             </w:pPr>
@@ -776,7 +775,6 @@
     <w:p>
       <w:pPr>
         <w:rPr>
-          <w:rFonts w:hint="eastAsia"/>
           <w:lang w:eastAsia="ko-KR"/>
         </w:rPr>
       </w:pPr>
@@ -2154,7 +2152,6 @@
     <w:p>
       <w:pPr>
         <w:rPr>
-          <w:rFonts w:hint="eastAsia"/>
           <w:lang w:eastAsia="ko-KR"/>
         </w:rPr>
       </w:pPr>
@@ -2699,7 +2696,7 @@
               <w:rPr>
                 <w:lang w:eastAsia="ko-KR"/>
               </w:rPr>
-              <w:t>PUT, PATCH</w:t>
+              <w:t>PUT</w:t>
             </w:r>
           </w:p>
         </w:tc>
@@ -2712,7 +2709,6 @@
             <w:pPr>
               <w:jc w:val="center"/>
               <w:rPr>
-                <w:rFonts w:hint="eastAsia"/>
                 <w:lang w:eastAsia="ko-KR"/>
               </w:rPr>
             </w:pPr>
@@ -2932,13 +2928,1101 @@
     <w:p>
       <w:pPr>
         <w:rPr>
+          <w:rFonts w:hint="eastAsia"/>
           <w:lang w:eastAsia="ko-KR"/>
         </w:rPr>
       </w:pPr>
+      <w:r>
+        <w:rPr>
+          <w:rFonts w:hint="eastAsia"/>
+          <w:lang w:eastAsia="ko-KR"/>
+        </w:rPr>
+        <w:t>4</w:t>
+      </w:r>
+      <w:r>
+        <w:rPr>
+          <w:lang w:eastAsia="ko-KR"/>
+        </w:rPr>
+        <w:t xml:space="preserve">. </w:t>
+      </w:r>
+      <w:r>
+        <w:rPr>
+          <w:rFonts w:hint="eastAsia"/>
+          <w:lang w:eastAsia="ko-KR"/>
+        </w:rPr>
+        <w:t>회원</w:t>
+      </w:r>
+      <w:r>
+        <w:rPr>
+          <w:lang w:eastAsia="ko-KR"/>
+        </w:rPr>
+        <w:t xml:space="preserve"> API</w:t>
+      </w:r>
     </w:p>
+    <w:tbl>
+      <w:tblPr>
+        <w:tblStyle w:val="a3"/>
+        <w:tblpPr w:leftFromText="142" w:rightFromText="142" w:vertAnchor="page" w:horzAnchor="margin" w:tblpY="7461"/>
+        <w:tblW w:w="9058" w:type="dxa"/>
+        <w:tblLook w:val="04A0" w:firstRow="1" w:lastRow="0" w:firstColumn="1" w:lastColumn="0" w:noHBand="0" w:noVBand="1"/>
+      </w:tblPr>
+      <w:tblGrid>
+        <w:gridCol w:w="1902"/>
+        <w:gridCol w:w="814"/>
+        <w:gridCol w:w="2236"/>
+        <w:gridCol w:w="4106"/>
+      </w:tblGrid>
+      <w:tr>
+        <w:trPr>
+          <w:trHeight w:val="413"/>
+        </w:trPr>
+        <w:tc>
+          <w:tcPr>
+            <w:tcW w:w="1980" w:type="dxa"/>
+            <w:vAlign w:val="center"/>
+          </w:tcPr>
+          <w:p>
+            <w:pPr>
+              <w:jc w:val="center"/>
+              <w:rPr>
+                <w:lang w:eastAsia="ko-KR"/>
+              </w:rPr>
+            </w:pPr>
+            <w:r>
+              <w:rPr>
+                <w:rFonts w:hint="eastAsia"/>
+                <w:lang w:eastAsia="ko-KR"/>
+              </w:rPr>
+              <w:t>작업</w:t>
+            </w:r>
+          </w:p>
+        </w:tc>
+        <w:tc>
+          <w:tcPr>
+            <w:tcW w:w="614" w:type="dxa"/>
+            <w:vAlign w:val="center"/>
+          </w:tcPr>
+          <w:p>
+            <w:pPr>
+              <w:jc w:val="center"/>
+              <w:rPr>
+                <w:lang w:eastAsia="ko-KR"/>
+              </w:rPr>
+            </w:pPr>
+            <w:r>
+              <w:rPr>
+                <w:rFonts w:hint="eastAsia"/>
+                <w:lang w:eastAsia="ko-KR"/>
+              </w:rPr>
+              <w:t>전송방식</w:t>
+            </w:r>
+          </w:p>
+        </w:tc>
+        <w:tc>
+          <w:tcPr>
+            <w:tcW w:w="2236" w:type="dxa"/>
+            <w:vAlign w:val="center"/>
+          </w:tcPr>
+          <w:p>
+            <w:pPr>
+              <w:jc w:val="center"/>
+              <w:rPr>
+                <w:lang w:eastAsia="ko-KR"/>
+              </w:rPr>
+            </w:pPr>
+            <w:r>
+              <w:rPr>
+                <w:rFonts w:hint="eastAsia"/>
+                <w:lang w:eastAsia="ko-KR"/>
+              </w:rPr>
+              <w:t>U</w:t>
+            </w:r>
+            <w:r>
+              <w:rPr>
+                <w:lang w:eastAsia="ko-KR"/>
+              </w:rPr>
+              <w:t>RI</w:t>
+            </w:r>
+          </w:p>
+        </w:tc>
+        <w:tc>
+          <w:tcPr>
+            <w:tcW w:w="4228" w:type="dxa"/>
+            <w:vAlign w:val="center"/>
+          </w:tcPr>
+          <w:p>
+            <w:pPr>
+              <w:jc w:val="center"/>
+              <w:rPr>
+                <w:lang w:eastAsia="ko-KR"/>
+              </w:rPr>
+            </w:pPr>
+            <w:r>
+              <w:rPr>
+                <w:lang w:eastAsia="ko-KR"/>
+              </w:rPr>
+              <w:t>Parameter(</w:t>
+            </w:r>
+            <w:r>
+              <w:rPr>
+                <w:rFonts w:hint="eastAsia"/>
+                <w:lang w:eastAsia="ko-KR"/>
+              </w:rPr>
+              <w:t>R</w:t>
+            </w:r>
+            <w:r>
+              <w:rPr>
+                <w:lang w:eastAsia="ko-KR"/>
+              </w:rPr>
+              <w:t>equest Body)</w:t>
+            </w:r>
+          </w:p>
+        </w:tc>
+      </w:tr>
+      <w:tr>
+        <w:trPr>
+          <w:trHeight w:val="571"/>
+        </w:trPr>
+        <w:tc>
+          <w:tcPr>
+            <w:tcW w:w="1980" w:type="dxa"/>
+            <w:vAlign w:val="center"/>
+          </w:tcPr>
+          <w:p>
+            <w:pPr>
+              <w:jc w:val="center"/>
+              <w:rPr>
+                <w:lang w:eastAsia="ko-KR"/>
+              </w:rPr>
+            </w:pPr>
+            <w:r>
+              <w:rPr>
+                <w:rFonts w:hint="eastAsia"/>
+                <w:lang w:eastAsia="ko-KR"/>
+              </w:rPr>
+              <w:t>회원</w:t>
+            </w:r>
+            <w:r>
+              <w:rPr>
+                <w:rFonts w:hint="eastAsia"/>
+                <w:lang w:eastAsia="ko-KR"/>
+              </w:rPr>
+              <w:t xml:space="preserve"> </w:t>
+            </w:r>
+            <w:r>
+              <w:rPr>
+                <w:rFonts w:hint="eastAsia"/>
+                <w:lang w:eastAsia="ko-KR"/>
+              </w:rPr>
+              <w:t>정보</w:t>
+            </w:r>
+            <w:r>
+              <w:rPr>
+                <w:rFonts w:hint="eastAsia"/>
+                <w:lang w:eastAsia="ko-KR"/>
+              </w:rPr>
+              <w:t xml:space="preserve"> </w:t>
+            </w:r>
+            <w:r>
+              <w:rPr>
+                <w:rFonts w:hint="eastAsia"/>
+                <w:lang w:eastAsia="ko-KR"/>
+              </w:rPr>
+              <w:t>등록</w:t>
+            </w:r>
+          </w:p>
+        </w:tc>
+        <w:tc>
+          <w:tcPr>
+            <w:tcW w:w="614" w:type="dxa"/>
+            <w:vAlign w:val="center"/>
+          </w:tcPr>
+          <w:p>
+            <w:pPr>
+              <w:jc w:val="center"/>
+              <w:rPr>
+                <w:lang w:eastAsia="ko-KR"/>
+              </w:rPr>
+            </w:pPr>
+            <w:r>
+              <w:rPr>
+                <w:rFonts w:hint="eastAsia"/>
+                <w:lang w:eastAsia="ko-KR"/>
+              </w:rPr>
+              <w:t>P</w:t>
+            </w:r>
+            <w:r>
+              <w:rPr>
+                <w:lang w:eastAsia="ko-KR"/>
+              </w:rPr>
+              <w:t>OST</w:t>
+            </w:r>
+          </w:p>
+        </w:tc>
+        <w:tc>
+          <w:tcPr>
+            <w:tcW w:w="2236" w:type="dxa"/>
+            <w:vAlign w:val="center"/>
+          </w:tcPr>
+          <w:p>
+            <w:pPr>
+              <w:jc w:val="center"/>
+              <w:rPr>
+                <w:lang w:eastAsia="ko-KR"/>
+              </w:rPr>
+            </w:pPr>
+            <w:r>
+              <w:rPr>
+                <w:rFonts w:hint="eastAsia"/>
+                <w:lang w:eastAsia="ko-KR"/>
+              </w:rPr>
+              <w:t>/</w:t>
+            </w:r>
+            <w:r>
+              <w:rPr>
+                <w:lang w:eastAsia="ko-KR"/>
+              </w:rPr>
+              <w:t>member</w:t>
+            </w:r>
+            <w:r>
+              <w:rPr>
+                <w:lang w:eastAsia="ko-KR"/>
+              </w:rPr>
+              <w:t>/ new</w:t>
+            </w:r>
+          </w:p>
+        </w:tc>
+        <w:tc>
+          <w:tcPr>
+            <w:tcW w:w="4228" w:type="dxa"/>
+          </w:tcPr>
+          <w:p>
+            <w:pPr>
+              <w:jc w:val="center"/>
+              <w:rPr>
+                <w:lang w:eastAsia="ko-KR"/>
+              </w:rPr>
+            </w:pPr>
+            <w:r>
+              <w:rPr>
+                <w:lang w:eastAsia="ko-KR"/>
+              </w:rPr>
+              <w:t>&lt;</w:t>
+            </w:r>
+            <w:r>
+              <w:rPr>
+                <w:lang w:eastAsia="ko-KR"/>
+              </w:rPr>
+              <w:t>Member</w:t>
+            </w:r>
+            <w:r>
+              <w:rPr>
+                <w:lang w:eastAsia="ko-KR"/>
+              </w:rPr>
+              <w:t>VO&gt;</w:t>
+            </w:r>
+          </w:p>
+          <w:p>
+            <w:pPr>
+              <w:jc w:val="center"/>
+              <w:rPr>
+                <w:lang w:eastAsia="ko-KR"/>
+              </w:rPr>
+            </w:pPr>
+            <w:r>
+              <w:rPr>
+                <w:rFonts w:hint="eastAsia"/>
+                <w:lang w:eastAsia="ko-KR"/>
+              </w:rPr>
+              <w:t>S</w:t>
+            </w:r>
+            <w:r>
+              <w:rPr>
+                <w:lang w:eastAsia="ko-KR"/>
+              </w:rPr>
+              <w:t>tring userId;</w:t>
+            </w:r>
+          </w:p>
+          <w:p>
+            <w:pPr>
+              <w:jc w:val="center"/>
+              <w:rPr>
+                <w:lang w:eastAsia="ko-KR"/>
+              </w:rPr>
+            </w:pPr>
+            <w:r>
+              <w:rPr>
+                <w:rFonts w:hint="eastAsia"/>
+                <w:lang w:eastAsia="ko-KR"/>
+              </w:rPr>
+              <w:t>S</w:t>
+            </w:r>
+            <w:r>
+              <w:rPr>
+                <w:lang w:eastAsia="ko-KR"/>
+              </w:rPr>
+              <w:t>tring userPw;</w:t>
+            </w:r>
+          </w:p>
+          <w:p>
+            <w:pPr>
+              <w:jc w:val="center"/>
+              <w:rPr>
+                <w:rFonts w:hint="eastAsia"/>
+                <w:lang w:eastAsia="ko-KR"/>
+              </w:rPr>
+            </w:pPr>
+            <w:r>
+              <w:rPr>
+                <w:rFonts w:hint="eastAsia"/>
+                <w:lang w:eastAsia="ko-KR"/>
+              </w:rPr>
+              <w:t>S</w:t>
+            </w:r>
+            <w:r>
+              <w:rPr>
+                <w:lang w:eastAsia="ko-KR"/>
+              </w:rPr>
+              <w:t>tring user</w:t>
+            </w:r>
+            <w:r>
+              <w:rPr>
+                <w:lang w:eastAsia="ko-KR"/>
+              </w:rPr>
+              <w:t>N</w:t>
+            </w:r>
+            <w:r>
+              <w:rPr>
+                <w:lang w:eastAsia="ko-KR"/>
+              </w:rPr>
+              <w:t>ame;</w:t>
+            </w:r>
+          </w:p>
+          <w:p>
+            <w:pPr>
+              <w:jc w:val="center"/>
+              <w:rPr>
+                <w:lang w:eastAsia="ko-KR"/>
+              </w:rPr>
+            </w:pPr>
+            <w:r>
+              <w:rPr>
+                <w:lang w:eastAsia="ko-KR"/>
+              </w:rPr>
+              <w:t xml:space="preserve">String </w:t>
+            </w:r>
+            <w:r>
+              <w:rPr>
+                <w:lang w:eastAsia="ko-KR"/>
+              </w:rPr>
+              <w:t>userEmail</w:t>
+            </w:r>
+          </w:p>
+          <w:p>
+            <w:pPr>
+              <w:jc w:val="center"/>
+              <w:rPr>
+                <w:lang w:eastAsia="ko-KR"/>
+              </w:rPr>
+            </w:pPr>
+            <w:r>
+              <w:rPr>
+                <w:lang w:eastAsia="ko-KR"/>
+              </w:rPr>
+              <w:t>Int userBirthYear;</w:t>
+            </w:r>
+          </w:p>
+          <w:p>
+            <w:pPr>
+              <w:jc w:val="center"/>
+              <w:rPr>
+                <w:lang w:eastAsia="ko-KR"/>
+              </w:rPr>
+            </w:pPr>
+            <w:r>
+              <w:rPr>
+                <w:lang w:eastAsia="ko-KR"/>
+              </w:rPr>
+              <w:t>Int userBirthMonth</w:t>
+            </w:r>
+          </w:p>
+          <w:p>
+            <w:pPr>
+              <w:jc w:val="center"/>
+              <w:rPr>
+                <w:lang w:eastAsia="ko-KR"/>
+              </w:rPr>
+            </w:pPr>
+            <w:r>
+              <w:rPr>
+                <w:lang w:eastAsia="ko-KR"/>
+              </w:rPr>
+              <w:t>Int userBirthDay;</w:t>
+            </w:r>
+          </w:p>
+        </w:tc>
+      </w:tr>
+      <w:tr>
+        <w:trPr>
+          <w:trHeight w:val="1006"/>
+        </w:trPr>
+        <w:tc>
+          <w:tcPr>
+            <w:tcW w:w="1980" w:type="dxa"/>
+            <w:vAlign w:val="center"/>
+          </w:tcPr>
+          <w:p>
+            <w:pPr>
+              <w:jc w:val="center"/>
+              <w:rPr>
+                <w:rFonts w:hint="eastAsia"/>
+                <w:lang w:eastAsia="ko-KR"/>
+              </w:rPr>
+            </w:pPr>
+            <w:r>
+              <w:rPr>
+                <w:rFonts w:hint="eastAsia"/>
+                <w:lang w:eastAsia="ko-KR"/>
+              </w:rPr>
+              <w:t>회원</w:t>
+            </w:r>
+            <w:r>
+              <w:rPr>
+                <w:rFonts w:hint="eastAsia"/>
+                <w:lang w:eastAsia="ko-KR"/>
+              </w:rPr>
+              <w:t xml:space="preserve"> </w:t>
+            </w:r>
+            <w:r>
+              <w:rPr>
+                <w:rFonts w:hint="eastAsia"/>
+                <w:lang w:eastAsia="ko-KR"/>
+              </w:rPr>
+              <w:t>정보</w:t>
+            </w:r>
+            <w:r>
+              <w:rPr>
+                <w:rFonts w:hint="eastAsia"/>
+                <w:lang w:eastAsia="ko-KR"/>
+              </w:rPr>
+              <w:t xml:space="preserve"> </w:t>
+            </w:r>
+            <w:r>
+              <w:rPr>
+                <w:rFonts w:hint="eastAsia"/>
+                <w:lang w:eastAsia="ko-KR"/>
+              </w:rPr>
+              <w:t>조회</w:t>
+            </w:r>
+          </w:p>
+        </w:tc>
+        <w:tc>
+          <w:tcPr>
+            <w:tcW w:w="614" w:type="dxa"/>
+            <w:vAlign w:val="center"/>
+          </w:tcPr>
+          <w:p>
+            <w:pPr>
+              <w:jc w:val="center"/>
+              <w:rPr>
+                <w:lang w:eastAsia="ko-KR"/>
+              </w:rPr>
+            </w:pPr>
+            <w:r>
+              <w:rPr>
+                <w:rFonts w:hint="eastAsia"/>
+                <w:lang w:eastAsia="ko-KR"/>
+              </w:rPr>
+              <w:t>G</w:t>
+            </w:r>
+            <w:r>
+              <w:rPr>
+                <w:lang w:eastAsia="ko-KR"/>
+              </w:rPr>
+              <w:t>ET</w:t>
+            </w:r>
+          </w:p>
+        </w:tc>
+        <w:tc>
+          <w:tcPr>
+            <w:tcW w:w="2236" w:type="dxa"/>
+            <w:vAlign w:val="center"/>
+          </w:tcPr>
+          <w:p>
+            <w:pPr>
+              <w:jc w:val="center"/>
+              <w:rPr>
+                <w:lang w:eastAsia="ko-KR"/>
+              </w:rPr>
+            </w:pPr>
+            <w:r>
+              <w:rPr>
+                <w:rFonts w:hint="eastAsia"/>
+                <w:lang w:eastAsia="ko-KR"/>
+              </w:rPr>
+              <w:t>/</w:t>
+            </w:r>
+            <w:r>
+              <w:rPr>
+                <w:lang w:eastAsia="ko-KR"/>
+              </w:rPr>
+              <w:t>member</w:t>
+            </w:r>
+            <w:r>
+              <w:rPr>
+                <w:lang w:eastAsia="ko-KR"/>
+              </w:rPr>
+              <w:t>/{</w:t>
+            </w:r>
+            <w:r>
+              <w:rPr>
+                <w:lang w:eastAsia="ko-KR"/>
+              </w:rPr>
+              <w:t>userId</w:t>
+            </w:r>
+            <w:r>
+              <w:rPr>
+                <w:lang w:eastAsia="ko-KR"/>
+              </w:rPr>
+              <w:t>}</w:t>
+            </w:r>
+          </w:p>
+        </w:tc>
+        <w:tc>
+          <w:tcPr>
+            <w:tcW w:w="4228" w:type="dxa"/>
+          </w:tcPr>
+          <w:p>
+            <w:pPr>
+              <w:jc w:val="center"/>
+              <w:rPr>
+                <w:lang w:eastAsia="ko-KR"/>
+              </w:rPr>
+            </w:pPr>
+          </w:p>
+        </w:tc>
+      </w:tr>
+      <w:tr>
+        <w:trPr>
+          <w:trHeight w:val="656"/>
+        </w:trPr>
+        <w:tc>
+          <w:tcPr>
+            <w:tcW w:w="1980" w:type="dxa"/>
+            <w:vAlign w:val="center"/>
+          </w:tcPr>
+          <w:p>
+            <w:pPr>
+              <w:jc w:val="center"/>
+              <w:rPr>
+                <w:lang w:eastAsia="ko-KR"/>
+              </w:rPr>
+            </w:pPr>
+            <w:r>
+              <w:rPr>
+                <w:rFonts w:hint="eastAsia"/>
+                <w:lang w:eastAsia="ko-KR"/>
+              </w:rPr>
+              <w:t>회원</w:t>
+            </w:r>
+            <w:r>
+              <w:rPr>
+                <w:rFonts w:hint="eastAsia"/>
+                <w:lang w:eastAsia="ko-KR"/>
+              </w:rPr>
+              <w:t xml:space="preserve"> </w:t>
+            </w:r>
+            <w:r>
+              <w:rPr>
+                <w:rFonts w:hint="eastAsia"/>
+                <w:lang w:eastAsia="ko-KR"/>
+              </w:rPr>
+              <w:t>정보</w:t>
+            </w:r>
+            <w:r>
+              <w:rPr>
+                <w:rFonts w:hint="eastAsia"/>
+                <w:lang w:eastAsia="ko-KR"/>
+              </w:rPr>
+              <w:t xml:space="preserve"> </w:t>
+            </w:r>
+            <w:r>
+              <w:rPr>
+                <w:rFonts w:hint="eastAsia"/>
+                <w:lang w:eastAsia="ko-KR"/>
+              </w:rPr>
+              <w:t>수정</w:t>
+            </w:r>
+          </w:p>
+        </w:tc>
+        <w:tc>
+          <w:tcPr>
+            <w:tcW w:w="614" w:type="dxa"/>
+            <w:vAlign w:val="center"/>
+          </w:tcPr>
+          <w:p>
+            <w:pPr>
+              <w:jc w:val="center"/>
+              <w:rPr>
+                <w:lang w:eastAsia="ko-KR"/>
+              </w:rPr>
+            </w:pPr>
+            <w:r>
+              <w:rPr>
+                <w:lang w:eastAsia="ko-KR"/>
+              </w:rPr>
+              <w:t>PUT</w:t>
+            </w:r>
+          </w:p>
+        </w:tc>
+        <w:tc>
+          <w:tcPr>
+            <w:tcW w:w="2236" w:type="dxa"/>
+            <w:vAlign w:val="center"/>
+          </w:tcPr>
+          <w:p>
+            <w:pPr>
+              <w:jc w:val="center"/>
+              <w:rPr>
+                <w:lang w:eastAsia="ko-KR"/>
+              </w:rPr>
+            </w:pPr>
+            <w:r>
+              <w:rPr>
+                <w:rFonts w:hint="eastAsia"/>
+                <w:lang w:eastAsia="ko-KR"/>
+              </w:rPr>
+              <w:t>/</w:t>
+            </w:r>
+            <w:r>
+              <w:rPr>
+                <w:lang w:eastAsia="ko-KR"/>
+              </w:rPr>
+              <w:t>member</w:t>
+            </w:r>
+            <w:r>
+              <w:rPr>
+                <w:lang w:eastAsia="ko-KR"/>
+              </w:rPr>
+              <w:t>/</w:t>
+            </w:r>
+          </w:p>
+        </w:tc>
+        <w:tc>
+          <w:tcPr>
+            <w:tcW w:w="4228" w:type="dxa"/>
+          </w:tcPr>
+          <w:p>
+            <w:pPr>
+              <w:jc w:val="center"/>
+              <w:rPr>
+                <w:lang w:eastAsia="ko-KR"/>
+              </w:rPr>
+            </w:pPr>
+            <w:r>
+              <w:rPr>
+                <w:lang w:eastAsia="ko-KR"/>
+              </w:rPr>
+              <w:t>&lt;MemberVO&gt;</w:t>
+            </w:r>
+          </w:p>
+          <w:p>
+            <w:pPr>
+              <w:jc w:val="center"/>
+              <w:rPr>
+                <w:lang w:eastAsia="ko-KR"/>
+              </w:rPr>
+            </w:pPr>
+            <w:r>
+              <w:rPr>
+                <w:rFonts w:hint="eastAsia"/>
+                <w:lang w:eastAsia="ko-KR"/>
+              </w:rPr>
+              <w:t>S</w:t>
+            </w:r>
+            <w:r>
+              <w:rPr>
+                <w:lang w:eastAsia="ko-KR"/>
+              </w:rPr>
+              <w:t>tring userId;</w:t>
+            </w:r>
+          </w:p>
+          <w:p>
+            <w:pPr>
+              <w:jc w:val="center"/>
+              <w:rPr>
+                <w:lang w:eastAsia="ko-KR"/>
+              </w:rPr>
+            </w:pPr>
+            <w:r>
+              <w:rPr>
+                <w:rFonts w:hint="eastAsia"/>
+                <w:lang w:eastAsia="ko-KR"/>
+              </w:rPr>
+              <w:t>S</w:t>
+            </w:r>
+            <w:r>
+              <w:rPr>
+                <w:lang w:eastAsia="ko-KR"/>
+              </w:rPr>
+              <w:t>tring userPw;</w:t>
+            </w:r>
+          </w:p>
+          <w:p>
+            <w:pPr>
+              <w:jc w:val="center"/>
+              <w:rPr>
+                <w:rFonts w:hint="eastAsia"/>
+                <w:lang w:eastAsia="ko-KR"/>
+              </w:rPr>
+            </w:pPr>
+            <w:r>
+              <w:rPr>
+                <w:rFonts w:hint="eastAsia"/>
+                <w:lang w:eastAsia="ko-KR"/>
+              </w:rPr>
+              <w:t>S</w:t>
+            </w:r>
+            <w:r>
+              <w:rPr>
+                <w:lang w:eastAsia="ko-KR"/>
+              </w:rPr>
+              <w:t>tring userName;</w:t>
+            </w:r>
+          </w:p>
+          <w:p>
+            <w:pPr>
+              <w:jc w:val="center"/>
+              <w:rPr>
+                <w:lang w:eastAsia="ko-KR"/>
+              </w:rPr>
+            </w:pPr>
+            <w:r>
+              <w:rPr>
+                <w:lang w:eastAsia="ko-KR"/>
+              </w:rPr>
+              <w:t>String userEmail</w:t>
+            </w:r>
+          </w:p>
+          <w:p>
+            <w:pPr>
+              <w:jc w:val="center"/>
+              <w:rPr>
+                <w:lang w:eastAsia="ko-KR"/>
+              </w:rPr>
+            </w:pPr>
+            <w:r>
+              <w:rPr>
+                <w:lang w:eastAsia="ko-KR"/>
+              </w:rPr>
+              <w:t>Int userBirthYear;</w:t>
+            </w:r>
+          </w:p>
+          <w:p>
+            <w:pPr>
+              <w:jc w:val="center"/>
+              <w:rPr>
+                <w:lang w:eastAsia="ko-KR"/>
+              </w:rPr>
+            </w:pPr>
+            <w:r>
+              <w:rPr>
+                <w:lang w:eastAsia="ko-KR"/>
+              </w:rPr>
+              <w:t>Int userBirthMonth</w:t>
+            </w:r>
+          </w:p>
+          <w:p>
+            <w:pPr>
+              <w:jc w:val="center"/>
+              <w:rPr>
+                <w:lang w:eastAsia="ko-KR"/>
+              </w:rPr>
+            </w:pPr>
+            <w:r>
+              <w:rPr>
+                <w:lang w:eastAsia="ko-KR"/>
+              </w:rPr>
+              <w:t>Int userBirthDay;</w:t>
+            </w:r>
+          </w:p>
+        </w:tc>
+      </w:tr>
+      <w:tr>
+        <w:trPr>
+          <w:trHeight w:val="1061"/>
+        </w:trPr>
+        <w:tc>
+          <w:tcPr>
+            <w:tcW w:w="1980" w:type="dxa"/>
+            <w:vAlign w:val="center"/>
+          </w:tcPr>
+          <w:p>
+            <w:pPr>
+              <w:jc w:val="center"/>
+              <w:rPr>
+                <w:lang w:eastAsia="ko-KR"/>
+              </w:rPr>
+            </w:pPr>
+            <w:r>
+              <w:rPr>
+                <w:rFonts w:hint="eastAsia"/>
+                <w:lang w:eastAsia="ko-KR"/>
+              </w:rPr>
+              <w:t>회원</w:t>
+            </w:r>
+            <w:r>
+              <w:rPr>
+                <w:rFonts w:hint="eastAsia"/>
+                <w:lang w:eastAsia="ko-KR"/>
+              </w:rPr>
+              <w:t xml:space="preserve"> </w:t>
+            </w:r>
+            <w:r>
+              <w:rPr>
+                <w:rFonts w:hint="eastAsia"/>
+                <w:lang w:eastAsia="ko-KR"/>
+              </w:rPr>
+              <w:t>정보</w:t>
+            </w:r>
+            <w:r>
+              <w:rPr>
+                <w:rFonts w:hint="eastAsia"/>
+                <w:lang w:eastAsia="ko-KR"/>
+              </w:rPr>
+              <w:t xml:space="preserve"> </w:t>
+            </w:r>
+            <w:r>
+              <w:rPr>
+                <w:rFonts w:hint="eastAsia"/>
+                <w:lang w:eastAsia="ko-KR"/>
+              </w:rPr>
+              <w:t>삭제</w:t>
+            </w:r>
+          </w:p>
+        </w:tc>
+        <w:tc>
+          <w:tcPr>
+            <w:tcW w:w="614" w:type="dxa"/>
+            <w:vAlign w:val="center"/>
+          </w:tcPr>
+          <w:p>
+            <w:pPr>
+              <w:jc w:val="center"/>
+              <w:rPr>
+                <w:lang w:eastAsia="ko-KR"/>
+              </w:rPr>
+            </w:pPr>
+            <w:r>
+              <w:rPr>
+                <w:rFonts w:hint="eastAsia"/>
+                <w:lang w:eastAsia="ko-KR"/>
+              </w:rPr>
+              <w:t>D</w:t>
+            </w:r>
+            <w:r>
+              <w:rPr>
+                <w:lang w:eastAsia="ko-KR"/>
+              </w:rPr>
+              <w:t>ELETE</w:t>
+            </w:r>
+          </w:p>
+        </w:tc>
+        <w:tc>
+          <w:tcPr>
+            <w:tcW w:w="2236" w:type="dxa"/>
+            <w:vAlign w:val="center"/>
+          </w:tcPr>
+          <w:p>
+            <w:pPr>
+              <w:jc w:val="center"/>
+              <w:rPr>
+                <w:rFonts w:hint="eastAsia"/>
+                <w:lang w:eastAsia="ko-KR"/>
+              </w:rPr>
+            </w:pPr>
+            <w:r>
+              <w:rPr>
+                <w:rFonts w:hint="eastAsia"/>
+                <w:lang w:eastAsia="ko-KR"/>
+              </w:rPr>
+              <w:t>/</w:t>
+            </w:r>
+            <w:r>
+              <w:rPr>
+                <w:lang w:eastAsia="ko-KR"/>
+              </w:rPr>
+              <w:t>member</w:t>
+            </w:r>
+            <w:r>
+              <w:rPr>
+                <w:lang w:eastAsia="ko-KR"/>
+              </w:rPr>
+              <w:t>/{</w:t>
+            </w:r>
+            <w:r>
+              <w:rPr>
+                <w:rFonts w:hint="eastAsia"/>
+                <w:lang w:eastAsia="ko-KR"/>
+              </w:rPr>
+              <w:t>u</w:t>
+            </w:r>
+            <w:r>
+              <w:rPr>
+                <w:lang w:eastAsia="ko-KR"/>
+              </w:rPr>
+              <w:t>serId}</w:t>
+            </w:r>
+          </w:p>
+        </w:tc>
+        <w:tc>
+          <w:tcPr>
+            <w:tcW w:w="4228" w:type="dxa"/>
+          </w:tcPr>
+          <w:p>
+            <w:pPr>
+              <w:jc w:val="center"/>
+              <w:rPr>
+                <w:lang w:eastAsia="ko-KR"/>
+              </w:rPr>
+            </w:pPr>
+          </w:p>
+        </w:tc>
+      </w:tr>
+      <w:tr>
+        <w:trPr>
+          <w:trHeight w:val="1061"/>
+        </w:trPr>
+        <w:tc>
+          <w:tcPr>
+            <w:tcW w:w="1980" w:type="dxa"/>
+            <w:vAlign w:val="center"/>
+          </w:tcPr>
+          <w:p>
+            <w:pPr>
+              <w:rPr>
+                <w:rFonts w:hint="eastAsia"/>
+                <w:lang w:eastAsia="ko-KR"/>
+              </w:rPr>
+            </w:pPr>
+            <w:r>
+              <w:rPr>
+                <w:rFonts w:hint="eastAsia"/>
+                <w:lang w:eastAsia="ko-KR"/>
+              </w:rPr>
+              <w:t>아이디</w:t>
+            </w:r>
+            <w:r>
+              <w:rPr>
+                <w:rFonts w:hint="eastAsia"/>
+                <w:lang w:eastAsia="ko-KR"/>
+              </w:rPr>
+              <w:t xml:space="preserve"> </w:t>
+            </w:r>
+            <w:r>
+              <w:rPr>
+                <w:rFonts w:hint="eastAsia"/>
+                <w:lang w:eastAsia="ko-KR"/>
+              </w:rPr>
+              <w:t>중복</w:t>
+            </w:r>
+            <w:r>
+              <w:rPr>
+                <w:rFonts w:hint="eastAsia"/>
+                <w:lang w:eastAsia="ko-KR"/>
+              </w:rPr>
+              <w:t xml:space="preserve"> </w:t>
+            </w:r>
+            <w:r>
+              <w:rPr>
+                <w:rFonts w:hint="eastAsia"/>
+                <w:lang w:eastAsia="ko-KR"/>
+              </w:rPr>
+              <w:t>검사</w:t>
+            </w:r>
+          </w:p>
+        </w:tc>
+        <w:tc>
+          <w:tcPr>
+            <w:tcW w:w="614" w:type="dxa"/>
+            <w:vAlign w:val="center"/>
+          </w:tcPr>
+          <w:p>
+            <w:pPr>
+              <w:jc w:val="center"/>
+              <w:rPr>
+                <w:rFonts w:hint="eastAsia"/>
+                <w:lang w:eastAsia="ko-KR"/>
+              </w:rPr>
+            </w:pPr>
+            <w:r>
+              <w:rPr>
+                <w:rFonts w:hint="eastAsia"/>
+                <w:lang w:eastAsia="ko-KR"/>
+              </w:rPr>
+              <w:t>G</w:t>
+            </w:r>
+            <w:r>
+              <w:rPr>
+                <w:lang w:eastAsia="ko-KR"/>
+              </w:rPr>
+              <w:t>ET</w:t>
+            </w:r>
+          </w:p>
+        </w:tc>
+        <w:tc>
+          <w:tcPr>
+            <w:tcW w:w="2236" w:type="dxa"/>
+            <w:vAlign w:val="center"/>
+          </w:tcPr>
+          <w:p>
+            <w:pPr>
+              <w:jc w:val="center"/>
+              <w:rPr>
+                <w:rFonts w:hint="eastAsia"/>
+                <w:lang w:eastAsia="ko-KR"/>
+              </w:rPr>
+            </w:pPr>
+            <w:r>
+              <w:rPr>
+                <w:rFonts w:hint="eastAsia"/>
+                <w:lang w:eastAsia="ko-KR"/>
+              </w:rPr>
+              <w:t>/</w:t>
+            </w:r>
+            <w:r>
+              <w:rPr>
+                <w:lang w:eastAsia="ko-KR"/>
+              </w:rPr>
+              <w:t>member</w:t>
+            </w:r>
+            <w:r>
+              <w:rPr>
+                <w:lang w:eastAsia="ko-KR"/>
+              </w:rPr>
+              <w:t>/check/{userId}</w:t>
+            </w:r>
+          </w:p>
+        </w:tc>
+        <w:tc>
+          <w:tcPr>
+            <w:tcW w:w="4228" w:type="dxa"/>
+          </w:tcPr>
+          <w:p>
+            <w:pPr>
+              <w:jc w:val="center"/>
+              <w:rPr>
+                <w:lang w:eastAsia="ko-KR"/>
+              </w:rPr>
+            </w:pPr>
+          </w:p>
+        </w:tc>
+      </w:tr>
+    </w:tbl>
     <w:p>
       <w:pPr>
         <w:rPr>
+          <w:rFonts w:hint="eastAsia"/>
           <w:lang w:eastAsia="ko-KR"/>
         </w:rPr>
       </w:pPr>

</xml_diff>